<commit_message>
Dodanie jeszcze kilku testów użyteczności
</commit_message>
<xml_diff>
--- a/testy/Raport_Testow_Uzytecznosci.docx
+++ b/testy/Raport_Testow_Uzytecznosci.docx
@@ -978,7 +978,7 @@
         <w:rPr>
           <w:lang w:val="pl-PL"/>
         </w:rPr>
-        <w:t>• Dodanie podpowiedzi (</w:t>
+        <w:t>Dodanie podpowiedzi (</w:t>
       </w:r>
       <w:proofErr w:type="spellStart"/>
       <w:r>
@@ -1006,7 +1006,7 @@
         <w:rPr>
           <w:lang w:val="pl-PL"/>
         </w:rPr>
-        <w:t xml:space="preserve">• Dodanie </w:t>
+        <w:t xml:space="preserve">Dodanie </w:t>
       </w:r>
       <w:proofErr w:type="spellStart"/>
       <w:r>
@@ -1034,7 +1034,7 @@
         <w:rPr>
           <w:lang w:val="pl-PL"/>
         </w:rPr>
-        <w:t xml:space="preserve">• Dodanie lekkich animacji sukcesu (np. animowany </w:t>
+        <w:t xml:space="preserve">Dodanie lekkich animacji sukcesu (np. animowany </w:t>
       </w:r>
       <w:proofErr w:type="spellStart"/>
       <w:r>
@@ -1053,6 +1053,64 @@
     </w:p>
     <w:p>
       <w:pPr>
+        <w:pStyle w:val="Listapunktowana"/>
+        <w:rPr>
+          <w:lang w:val="pl-PL"/>
+        </w:rPr>
+      </w:pPr>
+      <w:r>
+        <w:rPr>
+          <w:lang w:val="pl-PL"/>
+        </w:rPr>
+        <w:t>Dodano walidacje danych wprowadzanych przez użytkownika</w:t>
+      </w:r>
+    </w:p>
+    <w:p>
+      <w:pPr>
+        <w:pStyle w:val="Listapunktowana"/>
+        <w:rPr>
+          <w:lang w:val="pl-PL"/>
+        </w:rPr>
+      </w:pPr>
+      <w:r>
+        <w:rPr>
+          <w:lang w:val="pl-PL"/>
+        </w:rPr>
+        <w:t>Reset formularza po dodaniu zadania</w:t>
+      </w:r>
+    </w:p>
+    <w:p>
+      <w:pPr>
+        <w:pStyle w:val="Listapunktowana"/>
+        <w:rPr>
+          <w:b/>
+          <w:bCs/>
+          <w:lang w:val="pl-PL"/>
+        </w:rPr>
+      </w:pPr>
+      <w:r>
+        <w:rPr>
+          <w:lang w:val="pl-PL"/>
+        </w:rPr>
+        <w:t>System powiadomień toast</w:t>
+      </w:r>
+      <w:r>
+        <w:rPr>
+          <w:b/>
+          <w:bCs/>
+          <w:lang w:val="pl-PL"/>
+        </w:rPr>
+        <w:t xml:space="preserve"> </w:t>
+      </w:r>
+      <w:r>
+        <w:rPr>
+          <w:lang w:val="pl-PL"/>
+        </w:rPr>
+        <w:t>do informowania użytkownika o sukcesach i błędach (np. rejestracja, logowanie, edycja, dodanie zadania).</w:t>
+      </w:r>
+    </w:p>
+    <w:p>
+      <w:pPr>
         <w:pStyle w:val="Nagwek2"/>
         <w:rPr>
           <w:lang w:val="pl-PL"/>
@@ -1067,15 +1125,204 @@
     </w:p>
     <w:p>
       <w:pPr>
+        <w:jc w:val="both"/>
         <w:rPr>
           <w:lang w:val="pl-PL"/>
         </w:rPr>
       </w:pPr>
       <w:r>
         <w:rPr>
+          <w:b/>
+          <w:bCs/>
           <w:lang w:val="pl-PL"/>
         </w:rPr>
-        <w:t>Aplikacja jest intuicyjna i przejrzysta. Użytkownicy z łatwością realizują podstawowe funkcje. Kilka elementów wymagało wizualnego dopracowania, co udało się skutecznie wdrożyć.</w:t>
+        <w:t>Aplikacja spełnia swoje główne założenia funkcjonalne</w:t>
+      </w:r>
+      <w:r>
+        <w:rPr>
+          <w:lang w:val="pl-PL"/>
+        </w:rPr>
+        <w:t xml:space="preserve"> – użytkownicy byli w stanie bez pomocy przejść przez kluczowe procesy, takie jak rejestracja, logowanie, dodanie i edycja zadania, a także poruszanie się między widokami.</w:t>
+      </w:r>
+    </w:p>
+    <w:p>
+      <w:pPr>
+        <w:jc w:val="both"/>
+        <w:rPr>
+          <w:lang w:val="pl-PL"/>
+        </w:rPr>
+      </w:pPr>
+      <w:r>
+        <w:rPr>
+          <w:b/>
+          <w:bCs/>
+          <w:lang w:val="pl-PL"/>
+        </w:rPr>
+        <w:t>Testy użyteczności pozwoliły zidentyfikować konkretne obszary do poprawy</w:t>
+      </w:r>
+      <w:r>
+        <w:rPr>
+          <w:lang w:val="pl-PL"/>
+        </w:rPr>
+        <w:t xml:space="preserve">, takie jak brak przycisków anulowania, nieczytelne błędy czy ograniczona </w:t>
+      </w:r>
+      <w:proofErr w:type="spellStart"/>
+      <w:r>
+        <w:rPr>
+          <w:lang w:val="pl-PL"/>
+        </w:rPr>
+        <w:t>responsywność</w:t>
+      </w:r>
+      <w:proofErr w:type="spellEnd"/>
+      <w:r>
+        <w:rPr>
+          <w:lang w:val="pl-PL"/>
+        </w:rPr>
+        <w:t xml:space="preserve"> – które zostały skutecznie usunięte.</w:t>
+      </w:r>
+    </w:p>
+    <w:p>
+      <w:pPr>
+        <w:jc w:val="both"/>
+        <w:rPr>
+          <w:lang w:val="pl-PL"/>
+        </w:rPr>
+      </w:pPr>
+      <w:r>
+        <w:rPr>
+          <w:b/>
+          <w:bCs/>
+          <w:lang w:val="pl-PL"/>
+        </w:rPr>
+        <w:t>Wprowadzenie drobnych, ale znaczących zmian w interfejsie</w:t>
+      </w:r>
+      <w:r>
+        <w:rPr>
+          <w:lang w:val="pl-PL"/>
+        </w:rPr>
+        <w:t xml:space="preserve"> (jak </w:t>
+      </w:r>
+      <w:proofErr w:type="spellStart"/>
+      <w:r>
+        <w:rPr>
+          <w:lang w:val="pl-PL"/>
+        </w:rPr>
+        <w:t>autoFocus</w:t>
+      </w:r>
+      <w:proofErr w:type="spellEnd"/>
+      <w:r>
+        <w:rPr>
+          <w:lang w:val="pl-PL"/>
+        </w:rPr>
+        <w:t xml:space="preserve">, efekt </w:t>
+      </w:r>
+      <w:proofErr w:type="spellStart"/>
+      <w:r>
+        <w:rPr>
+          <w:lang w:val="pl-PL"/>
+        </w:rPr>
+        <w:t>ripple</w:t>
+      </w:r>
+      <w:proofErr w:type="spellEnd"/>
+      <w:r>
+        <w:rPr>
+          <w:lang w:val="pl-PL"/>
+        </w:rPr>
+        <w:t>, komunikaty toast, walidacja danych czy sortowanie zadań) znacząco poprawiło komfort użytkownika i wrażenia z korzystania z aplikacji.</w:t>
+      </w:r>
+    </w:p>
+    <w:p>
+      <w:pPr>
+        <w:jc w:val="both"/>
+        <w:rPr>
+          <w:lang w:val="pl-PL"/>
+        </w:rPr>
+      </w:pPr>
+      <w:r>
+        <w:rPr>
+          <w:b/>
+          <w:bCs/>
+          <w:lang w:val="pl-PL"/>
+        </w:rPr>
+        <w:t>Aplikacja została dostosowana zarówno pod względem funkcjonalnym, jak i estetycznym</w:t>
+      </w:r>
+      <w:r>
+        <w:rPr>
+          <w:lang w:val="pl-PL"/>
+        </w:rPr>
+        <w:t xml:space="preserve">, co przełożyło się na pozytywną ocenę interfejsu przez osoby testujące. Poprawki wizualne (np. lepszy kontrast, </w:t>
+      </w:r>
+      <w:proofErr w:type="spellStart"/>
+      <w:r>
+        <w:rPr>
+          <w:lang w:val="pl-PL"/>
+        </w:rPr>
+        <w:t>spacing</w:t>
+      </w:r>
+      <w:proofErr w:type="spellEnd"/>
+      <w:r>
+        <w:rPr>
+          <w:lang w:val="pl-PL"/>
+        </w:rPr>
+        <w:t>, ikony) podniosły jej przejrzystość i nowoczesność.</w:t>
+      </w:r>
+    </w:p>
+    <w:p>
+      <w:pPr>
+        <w:jc w:val="both"/>
+        <w:rPr>
+          <w:lang w:val="pl-PL"/>
+        </w:rPr>
+      </w:pPr>
+      <w:r>
+        <w:rPr>
+          <w:b/>
+          <w:bCs/>
+          <w:lang w:val="pl-PL"/>
+        </w:rPr>
+        <w:t>Zadbano o bezpieczeństwo i jakość danych</w:t>
+      </w:r>
+      <w:r>
+        <w:rPr>
+          <w:lang w:val="pl-PL"/>
+        </w:rPr>
+        <w:t xml:space="preserve"> – wdrożono walidację po stronie klienta, informowanie o błędach </w:t>
+      </w:r>
+      <w:proofErr w:type="spellStart"/>
+      <w:r>
+        <w:rPr>
+          <w:lang w:val="pl-PL"/>
+        </w:rPr>
+        <w:t>backendu</w:t>
+      </w:r>
+      <w:proofErr w:type="spellEnd"/>
+      <w:r>
+        <w:rPr>
+          <w:lang w:val="pl-PL"/>
+        </w:rPr>
+        <w:t xml:space="preserve"> oraz sprawdzanie dostępności loginu, co pozwala lepiej zarządzać błędami i poprawia UX.</w:t>
+      </w:r>
+    </w:p>
+    <w:p>
+      <w:pPr>
+        <w:jc w:val="both"/>
+        <w:rPr>
+          <w:lang w:val="pl-PL"/>
+        </w:rPr>
+      </w:pPr>
+      <w:r>
+        <w:rPr>
+          <w:b/>
+          <w:bCs/>
+          <w:lang w:val="pl-PL"/>
+        </w:rPr>
+        <w:t>Projekt jest gotowy do dalszego rozwijania i skalowania</w:t>
+      </w:r>
+      <w:r>
+        <w:rPr>
+          <w:lang w:val="pl-PL"/>
+        </w:rPr>
+        <w:t>, np. o funkcje podpowiedzi, bardziej zaawansowane filtry, obsługę wielu użytkowników czy tryb ciemny, które były również sugerowane podczas testów.</w:t>
       </w:r>
     </w:p>
     <w:p>
@@ -1250,7 +1497,7 @@
   <w:abstractNum w:abstractNumId="8" w15:restartNumberingAfterBreak="0">
     <w:nsid w:val="FFFFFF89"/>
     <w:multiLevelType w:val="singleLevel"/>
-    <w:tmpl w:val="32CABFC8"/>
+    <w:tmpl w:val="C3A07134"/>
     <w:lvl w:ilvl="0">
       <w:start w:val="1"/>
       <w:numFmt w:val="bullet"/>
@@ -1265,6 +1512,304 @@
       </w:pPr>
       <w:rPr>
         <w:rFonts w:ascii="Symbol" w:hAnsi="Symbol" w:hint="default"/>
+      </w:rPr>
+    </w:lvl>
+  </w:abstractNum>
+  <w:abstractNum w:abstractNumId="9" w15:restartNumberingAfterBreak="0">
+    <w:nsid w:val="53106000"/>
+    <w:multiLevelType w:val="multilevel"/>
+    <w:tmpl w:val="5950BFF4"/>
+    <w:lvl w:ilvl="0">
+      <w:start w:val="1"/>
+      <w:numFmt w:val="bullet"/>
+      <w:lvlText w:val=""/>
+      <w:lvlJc w:val="left"/>
+      <w:pPr>
+        <w:tabs>
+          <w:tab w:val="num" w:pos="720"/>
+        </w:tabs>
+        <w:ind w:left="720" w:hanging="360"/>
+      </w:pPr>
+      <w:rPr>
+        <w:rFonts w:ascii="Symbol" w:hAnsi="Symbol" w:hint="default"/>
+        <w:sz w:val="20"/>
+      </w:rPr>
+    </w:lvl>
+    <w:lvl w:ilvl="1" w:tentative="1">
+      <w:start w:val="1"/>
+      <w:numFmt w:val="bullet"/>
+      <w:lvlText w:val="o"/>
+      <w:lvlJc w:val="left"/>
+      <w:pPr>
+        <w:tabs>
+          <w:tab w:val="num" w:pos="1440"/>
+        </w:tabs>
+        <w:ind w:left="1440" w:hanging="360"/>
+      </w:pPr>
+      <w:rPr>
+        <w:rFonts w:ascii="Courier New" w:hAnsi="Courier New" w:hint="default"/>
+        <w:sz w:val="20"/>
+      </w:rPr>
+    </w:lvl>
+    <w:lvl w:ilvl="2" w:tentative="1">
+      <w:start w:val="1"/>
+      <w:numFmt w:val="bullet"/>
+      <w:lvlText w:val=""/>
+      <w:lvlJc w:val="left"/>
+      <w:pPr>
+        <w:tabs>
+          <w:tab w:val="num" w:pos="2160"/>
+        </w:tabs>
+        <w:ind w:left="2160" w:hanging="360"/>
+      </w:pPr>
+      <w:rPr>
+        <w:rFonts w:ascii="Wingdings" w:hAnsi="Wingdings" w:hint="default"/>
+        <w:sz w:val="20"/>
+      </w:rPr>
+    </w:lvl>
+    <w:lvl w:ilvl="3" w:tentative="1">
+      <w:start w:val="1"/>
+      <w:numFmt w:val="bullet"/>
+      <w:lvlText w:val=""/>
+      <w:lvlJc w:val="left"/>
+      <w:pPr>
+        <w:tabs>
+          <w:tab w:val="num" w:pos="2880"/>
+        </w:tabs>
+        <w:ind w:left="2880" w:hanging="360"/>
+      </w:pPr>
+      <w:rPr>
+        <w:rFonts w:ascii="Wingdings" w:hAnsi="Wingdings" w:hint="default"/>
+        <w:sz w:val="20"/>
+      </w:rPr>
+    </w:lvl>
+    <w:lvl w:ilvl="4" w:tentative="1">
+      <w:start w:val="1"/>
+      <w:numFmt w:val="bullet"/>
+      <w:lvlText w:val=""/>
+      <w:lvlJc w:val="left"/>
+      <w:pPr>
+        <w:tabs>
+          <w:tab w:val="num" w:pos="3600"/>
+        </w:tabs>
+        <w:ind w:left="3600" w:hanging="360"/>
+      </w:pPr>
+      <w:rPr>
+        <w:rFonts w:ascii="Wingdings" w:hAnsi="Wingdings" w:hint="default"/>
+        <w:sz w:val="20"/>
+      </w:rPr>
+    </w:lvl>
+    <w:lvl w:ilvl="5" w:tentative="1">
+      <w:start w:val="1"/>
+      <w:numFmt w:val="bullet"/>
+      <w:lvlText w:val=""/>
+      <w:lvlJc w:val="left"/>
+      <w:pPr>
+        <w:tabs>
+          <w:tab w:val="num" w:pos="4320"/>
+        </w:tabs>
+        <w:ind w:left="4320" w:hanging="360"/>
+      </w:pPr>
+      <w:rPr>
+        <w:rFonts w:ascii="Wingdings" w:hAnsi="Wingdings" w:hint="default"/>
+        <w:sz w:val="20"/>
+      </w:rPr>
+    </w:lvl>
+    <w:lvl w:ilvl="6" w:tentative="1">
+      <w:start w:val="1"/>
+      <w:numFmt w:val="bullet"/>
+      <w:lvlText w:val=""/>
+      <w:lvlJc w:val="left"/>
+      <w:pPr>
+        <w:tabs>
+          <w:tab w:val="num" w:pos="5040"/>
+        </w:tabs>
+        <w:ind w:left="5040" w:hanging="360"/>
+      </w:pPr>
+      <w:rPr>
+        <w:rFonts w:ascii="Wingdings" w:hAnsi="Wingdings" w:hint="default"/>
+        <w:sz w:val="20"/>
+      </w:rPr>
+    </w:lvl>
+    <w:lvl w:ilvl="7" w:tentative="1">
+      <w:start w:val="1"/>
+      <w:numFmt w:val="bullet"/>
+      <w:lvlText w:val=""/>
+      <w:lvlJc w:val="left"/>
+      <w:pPr>
+        <w:tabs>
+          <w:tab w:val="num" w:pos="5760"/>
+        </w:tabs>
+        <w:ind w:left="5760" w:hanging="360"/>
+      </w:pPr>
+      <w:rPr>
+        <w:rFonts w:ascii="Wingdings" w:hAnsi="Wingdings" w:hint="default"/>
+        <w:sz w:val="20"/>
+      </w:rPr>
+    </w:lvl>
+    <w:lvl w:ilvl="8" w:tentative="1">
+      <w:start w:val="1"/>
+      <w:numFmt w:val="bullet"/>
+      <w:lvlText w:val=""/>
+      <w:lvlJc w:val="left"/>
+      <w:pPr>
+        <w:tabs>
+          <w:tab w:val="num" w:pos="6480"/>
+        </w:tabs>
+        <w:ind w:left="6480" w:hanging="360"/>
+      </w:pPr>
+      <w:rPr>
+        <w:rFonts w:ascii="Wingdings" w:hAnsi="Wingdings" w:hint="default"/>
+        <w:sz w:val="20"/>
+      </w:rPr>
+    </w:lvl>
+  </w:abstractNum>
+  <w:abstractNum w:abstractNumId="10" w15:restartNumberingAfterBreak="0">
+    <w:nsid w:val="7E380A71"/>
+    <w:multiLevelType w:val="multilevel"/>
+    <w:tmpl w:val="810A05E8"/>
+    <w:lvl w:ilvl="0">
+      <w:start w:val="1"/>
+      <w:numFmt w:val="bullet"/>
+      <w:lvlText w:val=""/>
+      <w:lvlJc w:val="left"/>
+      <w:pPr>
+        <w:tabs>
+          <w:tab w:val="num" w:pos="720"/>
+        </w:tabs>
+        <w:ind w:left="720" w:hanging="360"/>
+      </w:pPr>
+      <w:rPr>
+        <w:rFonts w:ascii="Symbol" w:hAnsi="Symbol" w:hint="default"/>
+        <w:sz w:val="20"/>
+      </w:rPr>
+    </w:lvl>
+    <w:lvl w:ilvl="1" w:tentative="1">
+      <w:start w:val="1"/>
+      <w:numFmt w:val="bullet"/>
+      <w:lvlText w:val="o"/>
+      <w:lvlJc w:val="left"/>
+      <w:pPr>
+        <w:tabs>
+          <w:tab w:val="num" w:pos="1440"/>
+        </w:tabs>
+        <w:ind w:left="1440" w:hanging="360"/>
+      </w:pPr>
+      <w:rPr>
+        <w:rFonts w:ascii="Courier New" w:hAnsi="Courier New" w:hint="default"/>
+        <w:sz w:val="20"/>
+      </w:rPr>
+    </w:lvl>
+    <w:lvl w:ilvl="2" w:tentative="1">
+      <w:start w:val="1"/>
+      <w:numFmt w:val="bullet"/>
+      <w:lvlText w:val=""/>
+      <w:lvlJc w:val="left"/>
+      <w:pPr>
+        <w:tabs>
+          <w:tab w:val="num" w:pos="2160"/>
+        </w:tabs>
+        <w:ind w:left="2160" w:hanging="360"/>
+      </w:pPr>
+      <w:rPr>
+        <w:rFonts w:ascii="Wingdings" w:hAnsi="Wingdings" w:hint="default"/>
+        <w:sz w:val="20"/>
+      </w:rPr>
+    </w:lvl>
+    <w:lvl w:ilvl="3" w:tentative="1">
+      <w:start w:val="1"/>
+      <w:numFmt w:val="bullet"/>
+      <w:lvlText w:val=""/>
+      <w:lvlJc w:val="left"/>
+      <w:pPr>
+        <w:tabs>
+          <w:tab w:val="num" w:pos="2880"/>
+        </w:tabs>
+        <w:ind w:left="2880" w:hanging="360"/>
+      </w:pPr>
+      <w:rPr>
+        <w:rFonts w:ascii="Wingdings" w:hAnsi="Wingdings" w:hint="default"/>
+        <w:sz w:val="20"/>
+      </w:rPr>
+    </w:lvl>
+    <w:lvl w:ilvl="4" w:tentative="1">
+      <w:start w:val="1"/>
+      <w:numFmt w:val="bullet"/>
+      <w:lvlText w:val=""/>
+      <w:lvlJc w:val="left"/>
+      <w:pPr>
+        <w:tabs>
+          <w:tab w:val="num" w:pos="3600"/>
+        </w:tabs>
+        <w:ind w:left="3600" w:hanging="360"/>
+      </w:pPr>
+      <w:rPr>
+        <w:rFonts w:ascii="Wingdings" w:hAnsi="Wingdings" w:hint="default"/>
+        <w:sz w:val="20"/>
+      </w:rPr>
+    </w:lvl>
+    <w:lvl w:ilvl="5" w:tentative="1">
+      <w:start w:val="1"/>
+      <w:numFmt w:val="bullet"/>
+      <w:lvlText w:val=""/>
+      <w:lvlJc w:val="left"/>
+      <w:pPr>
+        <w:tabs>
+          <w:tab w:val="num" w:pos="4320"/>
+        </w:tabs>
+        <w:ind w:left="4320" w:hanging="360"/>
+      </w:pPr>
+      <w:rPr>
+        <w:rFonts w:ascii="Wingdings" w:hAnsi="Wingdings" w:hint="default"/>
+        <w:sz w:val="20"/>
+      </w:rPr>
+    </w:lvl>
+    <w:lvl w:ilvl="6" w:tentative="1">
+      <w:start w:val="1"/>
+      <w:numFmt w:val="bullet"/>
+      <w:lvlText w:val=""/>
+      <w:lvlJc w:val="left"/>
+      <w:pPr>
+        <w:tabs>
+          <w:tab w:val="num" w:pos="5040"/>
+        </w:tabs>
+        <w:ind w:left="5040" w:hanging="360"/>
+      </w:pPr>
+      <w:rPr>
+        <w:rFonts w:ascii="Wingdings" w:hAnsi="Wingdings" w:hint="default"/>
+        <w:sz w:val="20"/>
+      </w:rPr>
+    </w:lvl>
+    <w:lvl w:ilvl="7" w:tentative="1">
+      <w:start w:val="1"/>
+      <w:numFmt w:val="bullet"/>
+      <w:lvlText w:val=""/>
+      <w:lvlJc w:val="left"/>
+      <w:pPr>
+        <w:tabs>
+          <w:tab w:val="num" w:pos="5760"/>
+        </w:tabs>
+        <w:ind w:left="5760" w:hanging="360"/>
+      </w:pPr>
+      <w:rPr>
+        <w:rFonts w:ascii="Wingdings" w:hAnsi="Wingdings" w:hint="default"/>
+        <w:sz w:val="20"/>
+      </w:rPr>
+    </w:lvl>
+    <w:lvl w:ilvl="8" w:tentative="1">
+      <w:start w:val="1"/>
+      <w:numFmt w:val="bullet"/>
+      <w:lvlText w:val=""/>
+      <w:lvlJc w:val="left"/>
+      <w:pPr>
+        <w:tabs>
+          <w:tab w:val="num" w:pos="6480"/>
+        </w:tabs>
+        <w:ind w:left="6480" w:hanging="360"/>
+      </w:pPr>
+      <w:rPr>
+        <w:rFonts w:ascii="Wingdings" w:hAnsi="Wingdings" w:hint="default"/>
+        <w:sz w:val="20"/>
       </w:rPr>
     </w:lvl>
   </w:abstractNum>
@@ -1294,6 +1839,12 @@
   </w:num>
   <w:num w:numId="9" w16cid:durableId="917398589">
     <w:abstractNumId w:val="0"/>
+  </w:num>
+  <w:num w:numId="10" w16cid:durableId="1863395325">
+    <w:abstractNumId w:val="10"/>
+  </w:num>
+  <w:num w:numId="11" w16cid:durableId="1439830134">
+    <w:abstractNumId w:val="9"/>
   </w:num>
 </w:numbering>
 </file>
@@ -1901,7 +2452,6 @@
   <w:style w:type="character" w:default="1" w:styleId="Domylnaczcionkaakapitu">
     <w:name w:val="Default Paragraph Font"/>
     <w:uiPriority w:val="1"/>
-    <w:semiHidden/>
     <w:unhideWhenUsed/>
   </w:style>
   <w:style w:type="table" w:default="1" w:styleId="Standardowy">

</xml_diff>